<commit_message>
[add] gdb break info
</commit_message>
<xml_diff>
--- a/ProgramDebugPratice_June.docx
+++ b/ProgramDebugPratice_June.docx
@@ -11253,7 +11253,7 @@
           <v:shape id="_x0000_i1025" type="#_x0000_t75" style="width:434.4pt;height:89.4pt" o:ole="">
             <v:imagedata r:id="rId20" o:title=""/>
           </v:shape>
-          <o:OLEObject Type="Embed" ProgID="Word.OpenDocumentText.12" ShapeID="_x0000_i1025" DrawAspect="Content" ObjectID="_1713792727" r:id="rId21"/>
+          <o:OLEObject Type="Embed" ProgID="Word.OpenDocumentText.12" ShapeID="_x0000_i1025" DrawAspect="Content" ObjectID="_1713880084" r:id="rId21"/>
         </w:object>
       </w:r>
     </w:p>
@@ -14627,7 +14627,7 @@
           <v:shape id="_x0000_i1026" type="#_x0000_t75" style="width:468pt;height:112.2pt" o:ole="">
             <v:imagedata r:id="rId26" o:title=""/>
           </v:shape>
-          <o:OLEObject Type="Embed" ProgID="Word.OpenDocumentText.12" ShapeID="_x0000_i1026" DrawAspect="Content" ObjectID="_1713792728" r:id="rId27"/>
+          <o:OLEObject Type="Embed" ProgID="Word.OpenDocumentText.12" ShapeID="_x0000_i1026" DrawAspect="Content" ObjectID="_1713880085" r:id="rId27"/>
         </w:object>
       </w:r>
     </w:p>
@@ -14679,7 +14679,7 @@
           <v:shape id="_x0000_i1027" type="#_x0000_t75" style="width:468pt;height:45pt" o:ole="">
             <v:imagedata r:id="rId28" o:title=""/>
           </v:shape>
-          <o:OLEObject Type="Embed" ProgID="Word.OpenDocumentText.12" ShapeID="_x0000_i1027" DrawAspect="Content" ObjectID="_1713792729" r:id="rId29"/>
+          <o:OLEObject Type="Embed" ProgID="Word.OpenDocumentText.12" ShapeID="_x0000_i1027" DrawAspect="Content" ObjectID="_1713880086" r:id="rId29"/>
         </w:object>
       </w:r>
     </w:p>
@@ -14730,7 +14730,7 @@
           <v:shape id="_x0000_i1028" type="#_x0000_t75" style="width:468pt;height:225.6pt" o:ole="">
             <v:imagedata r:id="rId30" o:title=""/>
           </v:shape>
-          <o:OLEObject Type="Embed" ProgID="Word.OpenDocumentText.12" ShapeID="_x0000_i1028" DrawAspect="Content" ObjectID="_1713792730" r:id="rId31"/>
+          <o:OLEObject Type="Embed" ProgID="Word.OpenDocumentText.12" ShapeID="_x0000_i1028" DrawAspect="Content" ObjectID="_1713880087" r:id="rId31"/>
         </w:object>
       </w:r>
     </w:p>
@@ -15583,7 +15583,7 @@
           <v:shape id="_x0000_i1029" type="#_x0000_t75" style="width:468pt;height:429pt" o:ole="">
             <v:imagedata r:id="rId32" o:title=""/>
           </v:shape>
-          <o:OLEObject Type="Embed" ProgID="Word.OpenDocumentText.12" ShapeID="_x0000_i1029" DrawAspect="Content" ObjectID="_1713792731" r:id="rId33"/>
+          <o:OLEObject Type="Embed" ProgID="Word.OpenDocumentText.12" ShapeID="_x0000_i1029" DrawAspect="Content" ObjectID="_1713880088" r:id="rId33"/>
         </w:object>
       </w:r>
     </w:p>
@@ -15634,7 +15634,7 @@
           <v:shape id="_x0000_i1030" type="#_x0000_t75" style="width:468pt;height:642pt" o:ole="">
             <v:imagedata r:id="rId34" o:title=""/>
           </v:shape>
-          <o:OLEObject Type="Embed" ProgID="Word.OpenDocumentText.12" ShapeID="_x0000_i1030" DrawAspect="Content" ObjectID="_1713792732" r:id="rId35"/>
+          <o:OLEObject Type="Embed" ProgID="Word.OpenDocumentText.12" ShapeID="_x0000_i1030" DrawAspect="Content" ObjectID="_1713880089" r:id="rId35"/>
         </w:object>
       </w:r>
     </w:p>
@@ -15946,7 +15946,7 @@
           <v:shape id="_x0000_i1031" type="#_x0000_t75" style="width:468pt;height:271.2pt" o:ole="">
             <v:imagedata r:id="rId36" o:title=""/>
           </v:shape>
-          <o:OLEObject Type="Embed" ProgID="Word.OpenDocumentText.12" ShapeID="_x0000_i1031" DrawAspect="Content" ObjectID="_1713792733" r:id="rId37"/>
+          <o:OLEObject Type="Embed" ProgID="Word.OpenDocumentText.12" ShapeID="_x0000_i1031" DrawAspect="Content" ObjectID="_1713880090" r:id="rId37"/>
         </w:object>
       </w:r>
     </w:p>
@@ -16006,7 +16006,7 @@
           <v:shape id="_x0000_i1032" type="#_x0000_t75" style="width:468pt;height:268.2pt" o:ole="">
             <v:imagedata r:id="rId38" o:title=""/>
           </v:shape>
-          <o:OLEObject Type="Embed" ProgID="Word.OpenDocumentText.12" ShapeID="_x0000_i1032" DrawAspect="Content" ObjectID="_1713792734" r:id="rId39"/>
+          <o:OLEObject Type="Embed" ProgID="Word.OpenDocumentText.12" ShapeID="_x0000_i1032" DrawAspect="Content" ObjectID="_1713880091" r:id="rId39"/>
         </w:object>
       </w:r>
     </w:p>
@@ -16028,7 +16028,7 @@
           <v:shape id="_x0000_i1033" type="#_x0000_t75" style="width:468pt;height:577.2pt" o:ole="">
             <v:imagedata r:id="rId40" o:title=""/>
           </v:shape>
-          <o:OLEObject Type="Embed" ProgID="Word.OpenDocumentText.12" ShapeID="_x0000_i1033" DrawAspect="Content" ObjectID="_1713792735" r:id="rId41"/>
+          <o:OLEObject Type="Embed" ProgID="Word.OpenDocumentText.12" ShapeID="_x0000_i1033" DrawAspect="Content" ObjectID="_1713880092" r:id="rId41"/>
         </w:object>
       </w:r>
     </w:p>
@@ -16050,7 +16050,7 @@
           <v:shape id="_x0000_i1034" type="#_x0000_t75" style="width:468pt;height:377.4pt" o:ole="">
             <v:imagedata r:id="rId42" o:title=""/>
           </v:shape>
-          <o:OLEObject Type="Embed" ProgID="Word.OpenDocumentText.12" ShapeID="_x0000_i1034" DrawAspect="Content" ObjectID="_1713792736" r:id="rId43"/>
+          <o:OLEObject Type="Embed" ProgID="Word.OpenDocumentText.12" ShapeID="_x0000_i1034" DrawAspect="Content" ObjectID="_1713880093" r:id="rId43"/>
         </w:object>
       </w:r>
     </w:p>
@@ -16706,7 +16706,7 @@
           <v:shape id="_x0000_i1035" type="#_x0000_t75" style="width:468pt;height:652.2pt" o:ole="">
             <v:imagedata r:id="rId44" o:title=""/>
           </v:shape>
-          <o:OLEObject Type="Embed" ProgID="Word.OpenDocumentText.12" ShapeID="_x0000_i1035" DrawAspect="Content" ObjectID="_1713792737" r:id="rId45"/>
+          <o:OLEObject Type="Embed" ProgID="Word.OpenDocumentText.12" ShapeID="_x0000_i1035" DrawAspect="Content" ObjectID="_1713880094" r:id="rId45"/>
         </w:object>
       </w:r>
     </w:p>
@@ -16728,7 +16728,7 @@
           <v:shape id="_x0000_i1036" type="#_x0000_t75" style="width:468pt;height:90pt" o:ole="">
             <v:imagedata r:id="rId46" o:title=""/>
           </v:shape>
-          <o:OLEObject Type="Embed" ProgID="Word.OpenDocumentText.12" ShapeID="_x0000_i1036" DrawAspect="Content" ObjectID="_1713792738" r:id="rId47"/>
+          <o:OLEObject Type="Embed" ProgID="Word.OpenDocumentText.12" ShapeID="_x0000_i1036" DrawAspect="Content" ObjectID="_1713880095" r:id="rId47"/>
         </w:object>
       </w:r>
     </w:p>
@@ -16770,7 +16770,7 @@
           <v:shape id="_x0000_i1037" type="#_x0000_t75" style="width:468pt;height:644.4pt" o:ole="">
             <v:imagedata r:id="rId48" o:title=""/>
           </v:shape>
-          <o:OLEObject Type="Embed" ProgID="Word.OpenDocumentText.12" ShapeID="_x0000_i1037" DrawAspect="Content" ObjectID="_1713792739" r:id="rId49"/>
+          <o:OLEObject Type="Embed" ProgID="Word.OpenDocumentText.12" ShapeID="_x0000_i1037" DrawAspect="Content" ObjectID="_1713880096" r:id="rId49"/>
         </w:object>
       </w:r>
     </w:p>
@@ -16792,7 +16792,7 @@
           <v:shape id="_x0000_i1038" type="#_x0000_t75" style="width:468pt;height:451.2pt" o:ole="">
             <v:imagedata r:id="rId50" o:title=""/>
           </v:shape>
-          <o:OLEObject Type="Embed" ProgID="Word.OpenDocumentText.12" ShapeID="_x0000_i1038" DrawAspect="Content" ObjectID="_1713792740" r:id="rId51"/>
+          <o:OLEObject Type="Embed" ProgID="Word.OpenDocumentText.12" ShapeID="_x0000_i1038" DrawAspect="Content" ObjectID="_1713880097" r:id="rId51"/>
         </w:object>
       </w:r>
     </w:p>
@@ -17731,15 +17731,76 @@
     <w:p>
       <w:pPr>
         <w:pStyle w:val="BodyTextIndent2"/>
-        <w:rPr>
-          <w:rFonts w:hint="eastAsia"/>
-        </w:rPr>
       </w:pPr>
       <w:r>
         <w:rPr>
           <w:rFonts w:hint="eastAsia"/>
         </w:rPr>
         <w:t>高级语言会屏蔽平台的差异，但是对于调试工具来说，一般需要操作系统的工具来支持，这也就意味着不同的操作系统，所使用的调试工具是不同的。</w:t>
+      </w:r>
+      <w:r>
+        <w:rPr>
+          <w:rFonts w:hint="eastAsia"/>
+        </w:rPr>
+        <w:t>对于一般的上层应用程序，调试可能用到调试工具机会不太多，因为以日志输出的形式就能满足大多数程序的调试需要。但是如果涉及到操作系统底层的数据调试，或者当日志输出出现问题时，就需要这些调试程序的登场来帮助我们跟踪数据，定位问题了。</w:t>
+      </w:r>
+    </w:p>
+    <w:p>
+      <w:pPr>
+        <w:pStyle w:val="BodyTextIndent2"/>
+        <w:rPr>
+          <w:rFonts w:hint="eastAsia"/>
+        </w:rPr>
+      </w:pPr>
+      <w:r>
+        <w:rPr>
+          <w:rFonts w:hint="eastAsia"/>
+        </w:rPr>
+        <w:t>在</w:t>
+      </w:r>
+      <w:r>
+        <w:t xml:space="preserve"> </w:t>
+      </w:r>
+      <w:r>
+        <w:rPr>
+          <w:rFonts w:hint="eastAsia"/>
+        </w:rPr>
+        <w:t>Unix</w:t>
+      </w:r>
+      <w:r>
+        <w:t xml:space="preserve"> </w:t>
+      </w:r>
+      <w:r>
+        <w:rPr>
+          <w:rFonts w:hint="eastAsia"/>
+        </w:rPr>
+        <w:t xml:space="preserve">家族中，以 </w:t>
+      </w:r>
+      <w:proofErr w:type="spellStart"/>
+      <w:r>
+        <w:rPr>
+          <w:rFonts w:hint="eastAsia"/>
+        </w:rPr>
+        <w:t>Liunx</w:t>
+      </w:r>
+      <w:proofErr w:type="spellEnd"/>
+      <w:r>
+        <w:t xml:space="preserve"> </w:t>
+      </w:r>
+      <w:r>
+        <w:rPr>
+          <w:rFonts w:hint="eastAsia"/>
+        </w:rPr>
+        <w:t xml:space="preserve">为例，主要使用的调试工具是 </w:t>
+      </w:r>
+      <w:r>
+        <w:t>GDB,</w:t>
+      </w:r>
+      <w:r>
+        <w:rPr>
+          <w:rFonts w:hint="eastAsia"/>
+        </w:rPr>
+        <w:t>本篇文章的所以测试用例都是基于此环境。</w:t>
       </w:r>
     </w:p>
     <w:p>
@@ -17776,6 +17837,1026 @@
         <w:t>基础命令</w:t>
       </w:r>
       <w:bookmarkEnd w:id="76"/>
+    </w:p>
+    <w:p>
+      <w:pPr>
+        <w:pStyle w:val="BodyTextIndent2"/>
+        <w:ind w:firstLineChars="0" w:firstLine="0"/>
+      </w:pPr>
+      <w:r>
+        <w:t>4</w:t>
+      </w:r>
+      <w:r>
+        <w:rPr>
+          <w:rFonts w:hint="eastAsia"/>
+        </w:rPr>
+        <w:t>.</w:t>
+      </w:r>
+      <w:r>
+        <w:t>1</w:t>
+      </w:r>
+      <w:r>
+        <w:rPr>
+          <w:rFonts w:hint="eastAsia"/>
+        </w:rPr>
+        <w:t>.</w:t>
+      </w:r>
+      <w:r>
+        <w:t xml:space="preserve">1 </w:t>
+      </w:r>
+      <w:r>
+        <w:rPr>
+          <w:rFonts w:hint="eastAsia"/>
+        </w:rPr>
+        <w:t>断点</w:t>
+      </w:r>
+    </w:p>
+    <w:p>
+      <w:pPr>
+        <w:pStyle w:val="BodyTextIndent2"/>
+        <w:ind w:firstLineChars="0" w:firstLine="0"/>
+        <w:rPr>
+          <w:rFonts w:hint="eastAsia"/>
+        </w:rPr>
+      </w:pPr>
+      <w:r>
+        <w:rPr>
+          <w:rFonts w:hint="eastAsia"/>
+        </w:rPr>
+        <w:t>GDB 中关于断点的命令主要有三大类，breakinfo、watchpoint、catchpoint；</w:t>
+      </w:r>
+    </w:p>
+    <w:p>
+      <w:pPr>
+        <w:pStyle w:val="BodyTextIndent2"/>
+        <w:ind w:firstLineChars="0" w:firstLine="0"/>
+      </w:pPr>
+      <w:r>
+        <w:t>4</w:t>
+      </w:r>
+      <w:r>
+        <w:rPr>
+          <w:rFonts w:hint="eastAsia"/>
+        </w:rPr>
+        <w:t>.</w:t>
+      </w:r>
+      <w:r>
+        <w:t>1</w:t>
+      </w:r>
+      <w:r>
+        <w:rPr>
+          <w:rFonts w:hint="eastAsia"/>
+        </w:rPr>
+        <w:t>.</w:t>
+      </w:r>
+      <w:r>
+        <w:t>1</w:t>
+      </w:r>
+      <w:r>
+        <w:rPr>
+          <w:rFonts w:hint="eastAsia"/>
+        </w:rPr>
+        <w:t>.</w:t>
+      </w:r>
+      <w:r>
+        <w:t xml:space="preserve">1 </w:t>
+      </w:r>
+      <w:r>
+        <w:t xml:space="preserve"> </w:t>
+      </w:r>
+      <w:r>
+        <w:rPr>
+          <w:rFonts w:hint="eastAsia"/>
+        </w:rPr>
+        <w:t>breakinfo</w:t>
+      </w:r>
+    </w:p>
+    <w:p>
+      <w:pPr>
+        <w:pStyle w:val="BodyTextIndent2"/>
+        <w:ind w:firstLineChars="0" w:firstLine="0"/>
+      </w:pPr>
+      <w:r>
+        <w:tab/>
+      </w:r>
+      <w:r>
+        <w:rPr>
+          <w:rFonts w:hint="eastAsia"/>
+        </w:rPr>
+        <w:t>该命令侧重于根据一定的条件设置断点</w:t>
+      </w:r>
+    </w:p>
+    <w:p>
+      <w:pPr>
+        <w:pStyle w:val="BodyTextIndent2"/>
+        <w:ind w:firstLineChars="0" w:firstLine="0"/>
+      </w:pPr>
+      <w:r>
+        <w:t>1</w:t>
+      </w:r>
+      <w:r>
+        <w:rPr>
+          <w:rFonts w:hint="eastAsia"/>
+        </w:rPr>
+        <w:t>）下一个指令处设置断点</w:t>
+      </w:r>
+    </w:p>
+    <w:p>
+      <w:pPr>
+        <w:pStyle w:val="BodyTextIndent2"/>
+        <w:ind w:firstLineChars="0" w:firstLine="0"/>
+        <w:rPr>
+          <w:rFonts w:hint="eastAsia"/>
+        </w:rPr>
+      </w:pPr>
+      <w:r>
+        <w:tab/>
+      </w:r>
+      <w:r>
+        <w:rPr>
+          <w:rFonts w:hint="eastAsia"/>
+        </w:rPr>
+        <w:t>break</w:t>
+      </w:r>
+    </w:p>
+    <w:p>
+      <w:pPr>
+        <w:pStyle w:val="BodyTextIndent2"/>
+        <w:ind w:firstLineChars="0" w:firstLine="0"/>
+      </w:pPr>
+      <w:r>
+        <w:t>2</w:t>
+      </w:r>
+      <w:r>
+        <w:rPr>
+          <w:rFonts w:hint="eastAsia"/>
+        </w:rPr>
+        <w:t>）在</w:t>
+      </w:r>
+      <w:r>
+        <w:t xml:space="preserve"> </w:t>
+      </w:r>
+      <w:r>
+        <w:rPr>
+          <w:rFonts w:hint="eastAsia"/>
+        </w:rPr>
+        <w:t>file</w:t>
+      </w:r>
+      <w:r>
+        <w:t xml:space="preserve"> </w:t>
+      </w:r>
+      <w:r>
+        <w:rPr>
+          <w:rFonts w:hint="eastAsia"/>
+        </w:rPr>
+        <w:t>文件的 function</w:t>
+      </w:r>
+      <w:r>
+        <w:t xml:space="preserve"> </w:t>
+      </w:r>
+      <w:r>
+        <w:rPr>
+          <w:rFonts w:hint="eastAsia"/>
+        </w:rPr>
+        <w:t>函数入口设置断点</w:t>
+      </w:r>
+    </w:p>
+    <w:p>
+      <w:pPr>
+        <w:pStyle w:val="BodyTextIndent2"/>
+        <w:ind w:firstLineChars="0" w:firstLine="0"/>
+      </w:pPr>
+      <w:r>
+        <w:tab/>
+        <w:t>break [file]:function</w:t>
+      </w:r>
+    </w:p>
+    <w:p>
+      <w:pPr>
+        <w:pStyle w:val="BodyTextIndent2"/>
+        <w:ind w:firstLineChars="0" w:firstLine="0"/>
+      </w:pPr>
+      <w:r>
+        <w:t>3</w:t>
+      </w:r>
+      <w:r>
+        <w:rPr>
+          <w:rFonts w:hint="eastAsia"/>
+        </w:rPr>
+        <w:t>）</w:t>
+      </w:r>
+      <w:r>
+        <w:rPr>
+          <w:rFonts w:hint="eastAsia"/>
+        </w:rPr>
+        <w:t>在</w:t>
+      </w:r>
+      <w:r>
+        <w:t xml:space="preserve"> </w:t>
+      </w:r>
+      <w:r>
+        <w:rPr>
+          <w:rFonts w:hint="eastAsia"/>
+        </w:rPr>
+        <w:t>file</w:t>
+      </w:r>
+      <w:r>
+        <w:t xml:space="preserve"> </w:t>
+      </w:r>
+      <w:r>
+        <w:rPr>
+          <w:rFonts w:hint="eastAsia"/>
+        </w:rPr>
+        <w:t>文件的第</w:t>
+      </w:r>
+      <w:r>
+        <w:rPr>
+          <w:rFonts w:hint="eastAsia"/>
+        </w:rPr>
+        <w:t xml:space="preserve"> line</w:t>
+      </w:r>
+      <w:r>
+        <w:t xml:space="preserve"> </w:t>
+      </w:r>
+      <w:r>
+        <w:rPr>
+          <w:rFonts w:hint="eastAsia"/>
+        </w:rPr>
+        <w:t>行设置断点</w:t>
+      </w:r>
+    </w:p>
+    <w:p>
+      <w:pPr>
+        <w:pStyle w:val="BodyTextIndent2"/>
+        <w:ind w:firstLineChars="0" w:firstLine="0"/>
+      </w:pPr>
+      <w:r>
+        <w:tab/>
+      </w:r>
+      <w:r>
+        <w:rPr>
+          <w:rFonts w:hint="eastAsia"/>
+        </w:rPr>
+        <w:t>break</w:t>
+      </w:r>
+      <w:r>
+        <w:t xml:space="preserve"> </w:t>
+      </w:r>
+      <w:r>
+        <w:rPr>
+          <w:rFonts w:hint="eastAsia"/>
+        </w:rPr>
+        <w:t>[</w:t>
+      </w:r>
+      <w:r>
+        <w:t>file]:line</w:t>
+      </w:r>
+    </w:p>
+    <w:p>
+      <w:pPr>
+        <w:pStyle w:val="BodyTextIndent2"/>
+        <w:ind w:firstLineChars="0" w:firstLine="0"/>
+      </w:pPr>
+      <w:r>
+        <w:t>4</w:t>
+      </w:r>
+      <w:r>
+        <w:rPr>
+          <w:rFonts w:hint="eastAsia"/>
+        </w:rPr>
+        <w:t xml:space="preserve">）在当前偏移量 </w:t>
+      </w:r>
+      <w:r>
+        <w:t xml:space="preserve">[+-] </w:t>
+      </w:r>
+      <w:r>
+        <w:rPr>
+          <w:rFonts w:hint="eastAsia"/>
+        </w:rPr>
+        <w:t>offset</w:t>
+      </w:r>
+      <w:r>
+        <w:t xml:space="preserve"> </w:t>
+      </w:r>
+      <w:r>
+        <w:rPr>
+          <w:rFonts w:hint="eastAsia"/>
+        </w:rPr>
+        <w:t>处设置断点</w:t>
+      </w:r>
+    </w:p>
+    <w:p>
+      <w:pPr>
+        <w:pStyle w:val="BodyTextIndent2"/>
+        <w:ind w:firstLineChars="0" w:firstLine="0"/>
+        <w:rPr>
+          <w:rFonts w:hint="eastAsia"/>
+        </w:rPr>
+      </w:pPr>
+      <w:r>
+        <w:tab/>
+      </w:r>
+      <w:r>
+        <w:rPr>
+          <w:rFonts w:hint="eastAsia"/>
+        </w:rPr>
+        <w:t>break</w:t>
+      </w:r>
+      <w:r>
+        <w:t xml:space="preserve"> [+-] offset</w:t>
+      </w:r>
+    </w:p>
+    <w:p>
+      <w:pPr>
+        <w:pStyle w:val="BodyTextIndent2"/>
+        <w:ind w:firstLineChars="0" w:firstLine="0"/>
+        <w:rPr>
+          <w:rFonts w:hint="eastAsia"/>
+        </w:rPr>
+      </w:pPr>
+      <w:r>
+        <w:lastRenderedPageBreak/>
+        <w:t>5</w:t>
+      </w:r>
+      <w:r>
+        <w:rPr>
+          <w:rFonts w:hint="eastAsia"/>
+        </w:rPr>
+        <w:t>）</w:t>
+      </w:r>
+      <w:r>
+        <w:rPr>
+          <w:rFonts w:hint="eastAsia"/>
+        </w:rPr>
+        <w:t xml:space="preserve">在地址为 </w:t>
+      </w:r>
+      <w:proofErr w:type="spellStart"/>
+      <w:r>
+        <w:rPr>
+          <w:rFonts w:hint="eastAsia"/>
+        </w:rPr>
+        <w:t>addr</w:t>
+      </w:r>
+      <w:proofErr w:type="spellEnd"/>
+      <w:r>
+        <w:t xml:space="preserve"> </w:t>
+      </w:r>
+      <w:r>
+        <w:rPr>
+          <w:rFonts w:hint="eastAsia"/>
+        </w:rPr>
+        <w:t>处设置断点</w:t>
+      </w:r>
+      <w:r>
+        <w:br/>
+      </w:r>
+      <w:r>
+        <w:tab/>
+        <w:t>break *</w:t>
+      </w:r>
+      <w:proofErr w:type="spellStart"/>
+      <w:r>
+        <w:t>addr</w:t>
+      </w:r>
+      <w:proofErr w:type="spellEnd"/>
+    </w:p>
+    <w:p>
+      <w:pPr>
+        <w:pStyle w:val="BodyTextIndent2"/>
+        <w:ind w:firstLineChars="0" w:firstLine="0"/>
+      </w:pPr>
+      <w:r>
+        <w:t>6</w:t>
+      </w:r>
+      <w:r>
+        <w:rPr>
+          <w:rFonts w:hint="eastAsia"/>
+        </w:rPr>
+        <w:t>）设置条件断点，条件表达式</w:t>
+      </w:r>
+      <w:r>
+        <w:rPr>
+          <w:rFonts w:hint="eastAsia"/>
+        </w:rPr>
+        <w:t xml:space="preserve"> </w:t>
+      </w:r>
+      <w:r>
+        <w:t xml:space="preserve">expr </w:t>
+      </w:r>
+      <w:r>
+        <w:rPr>
+          <w:rFonts w:hint="eastAsia"/>
+        </w:rPr>
+        <w:t>为真时</w:t>
+      </w:r>
+    </w:p>
+    <w:p>
+      <w:pPr>
+        <w:pStyle w:val="BodyTextIndent2"/>
+        <w:ind w:firstLineChars="0" w:firstLine="0"/>
+        <w:rPr>
+          <w:rFonts w:hint="eastAsia"/>
+        </w:rPr>
+      </w:pPr>
+      <w:r>
+        <w:tab/>
+        <w:t>break ... if expr</w:t>
+      </w:r>
+    </w:p>
+    <w:p>
+      <w:pPr>
+        <w:pStyle w:val="BodyTextIndent2"/>
+        <w:ind w:firstLineChars="0" w:firstLine="0"/>
+      </w:pPr>
+      <w:r>
+        <w:t>7</w:t>
+      </w:r>
+      <w:r>
+        <w:rPr>
+          <w:rFonts w:hint="eastAsia"/>
+        </w:rPr>
+        <w:t>）查看断点</w:t>
+      </w:r>
+    </w:p>
+    <w:p>
+      <w:pPr>
+        <w:pStyle w:val="BodyTextIndent2"/>
+        <w:ind w:firstLineChars="0" w:firstLine="0"/>
+        <w:rPr>
+          <w:rFonts w:hint="eastAsia"/>
+        </w:rPr>
+      </w:pPr>
+      <w:r>
+        <w:tab/>
+        <w:t>info breakpoints</w:t>
+      </w:r>
+    </w:p>
+    <w:p>
+      <w:pPr>
+        <w:pStyle w:val="BodyTextIndent2"/>
+        <w:ind w:firstLineChars="0" w:firstLine="0"/>
+        <w:rPr>
+          <w:rFonts w:hint="eastAsia"/>
+        </w:rPr>
+      </w:pPr>
+      <w:r>
+        <w:t>8</w:t>
+      </w:r>
+      <w:r>
+        <w:rPr>
+          <w:rFonts w:hint="eastAsia"/>
+        </w:rPr>
+        <w:t>）对编号为 n</w:t>
+      </w:r>
+      <w:r>
+        <w:t xml:space="preserve"> </w:t>
+      </w:r>
+      <w:r>
+        <w:rPr>
+          <w:rFonts w:hint="eastAsia"/>
+        </w:rPr>
+        <w:t>的断点忽略 count</w:t>
+      </w:r>
+      <w:r>
+        <w:t xml:space="preserve"> </w:t>
+      </w:r>
+      <w:r>
+        <w:rPr>
+          <w:rFonts w:hint="eastAsia"/>
+        </w:rPr>
+        <w:t>次</w:t>
+      </w:r>
+      <w:r>
+        <w:br/>
+      </w:r>
+      <w:r>
+        <w:tab/>
+        <w:t>ignore n count</w:t>
+      </w:r>
+    </w:p>
+    <w:p>
+      <w:pPr>
+        <w:pStyle w:val="BodyTextIndent2"/>
+        <w:ind w:firstLineChars="0" w:firstLine="0"/>
+        <w:rPr>
+          <w:rFonts w:hint="eastAsia"/>
+        </w:rPr>
+      </w:pPr>
+      <w:r>
+        <w:t>9</w:t>
+      </w:r>
+      <w:r>
+        <w:rPr>
+          <w:rFonts w:hint="eastAsia"/>
+        </w:rPr>
+        <w:t>）清除所有断点</w:t>
+      </w:r>
+      <w:r>
+        <w:br/>
+      </w:r>
+      <w:r>
+        <w:tab/>
+        <w:t>clear</w:t>
+      </w:r>
+    </w:p>
+    <w:p>
+      <w:pPr>
+        <w:pStyle w:val="BodyTextIndent2"/>
+        <w:ind w:firstLineChars="0" w:firstLine="0"/>
+        <w:rPr>
+          <w:rFonts w:hint="eastAsia"/>
+        </w:rPr>
+      </w:pPr>
+      <w:r>
+        <w:t>10</w:t>
+      </w:r>
+      <w:r>
+        <w:rPr>
+          <w:rFonts w:hint="eastAsia"/>
+        </w:rPr>
+        <w:t>）清除所有位于 function</w:t>
+      </w:r>
+      <w:r>
+        <w:t xml:space="preserve"> </w:t>
+      </w:r>
+      <w:r>
+        <w:rPr>
+          <w:rFonts w:hint="eastAsia"/>
+        </w:rPr>
+        <w:t>内的断点</w:t>
+      </w:r>
+      <w:r>
+        <w:br/>
+      </w:r>
+      <w:r>
+        <w:tab/>
+        <w:t>clear function</w:t>
+      </w:r>
+    </w:p>
+    <w:p>
+      <w:pPr>
+        <w:pStyle w:val="BodyTextIndent2"/>
+        <w:ind w:firstLineChars="0" w:firstLine="0"/>
+        <w:rPr>
+          <w:rFonts w:hint="eastAsia"/>
+        </w:rPr>
+      </w:pPr>
+      <w:r>
+        <w:t>1</w:t>
+      </w:r>
+      <w:r>
+        <w:t>1</w:t>
+      </w:r>
+      <w:r>
+        <w:rPr>
+          <w:rFonts w:hint="eastAsia"/>
+        </w:rPr>
+        <w:t>）</w:t>
+      </w:r>
+      <w:r>
+        <w:rPr>
+          <w:rFonts w:hint="eastAsia"/>
+        </w:rPr>
+        <w:t>清除文件</w:t>
+      </w:r>
+      <w:r>
+        <w:rPr>
+          <w:rFonts w:hint="eastAsia"/>
+        </w:rPr>
+        <w:t xml:space="preserve"> file</w:t>
+      </w:r>
+      <w:r>
+        <w:t xml:space="preserve"> </w:t>
+      </w:r>
+      <w:r>
+        <w:rPr>
+          <w:rFonts w:hint="eastAsia"/>
+        </w:rPr>
+        <w:t>的</w:t>
+      </w:r>
+      <w:r>
+        <w:rPr>
+          <w:rFonts w:hint="eastAsia"/>
+        </w:rPr>
+        <w:t xml:space="preserve"> line</w:t>
+      </w:r>
+      <w:r>
+        <w:t xml:space="preserve"> </w:t>
+      </w:r>
+      <w:r>
+        <w:rPr>
+          <w:rFonts w:hint="eastAsia"/>
+        </w:rPr>
+        <w:t>行断点</w:t>
+      </w:r>
+      <w:r>
+        <w:br/>
+      </w:r>
+      <w:r>
+        <w:tab/>
+        <w:t>clear [file]:line</w:t>
+      </w:r>
+    </w:p>
+    <w:p>
+      <w:pPr>
+        <w:pStyle w:val="BodyTextIndent2"/>
+        <w:ind w:firstLineChars="0" w:firstLine="0"/>
+        <w:rPr>
+          <w:rFonts w:hint="eastAsia"/>
+        </w:rPr>
+      </w:pPr>
+      <w:r>
+        <w:t>1</w:t>
+      </w:r>
+      <w:r>
+        <w:t>2</w:t>
+      </w:r>
+      <w:r>
+        <w:rPr>
+          <w:rFonts w:hint="eastAsia"/>
+        </w:rPr>
+        <w:t>）删除编号为 n</w:t>
+      </w:r>
+      <w:r>
+        <w:t xml:space="preserve"> </w:t>
+      </w:r>
+      <w:r>
+        <w:rPr>
+          <w:rFonts w:hint="eastAsia"/>
+        </w:rPr>
+        <w:t>的断点</w:t>
+      </w:r>
+      <w:r>
+        <w:br/>
+      </w:r>
+      <w:r>
+        <w:tab/>
+        <w:t>clear n</w:t>
+      </w:r>
+    </w:p>
+    <w:p>
+      <w:pPr>
+        <w:pStyle w:val="BodyTextIndent2"/>
+        <w:ind w:firstLineChars="0" w:firstLine="0"/>
+        <w:rPr>
+          <w:rFonts w:hint="eastAsia"/>
+        </w:rPr>
+      </w:pPr>
+      <w:r>
+        <w:t>1</w:t>
+      </w:r>
+      <w:r>
+        <w:t>3</w:t>
+      </w:r>
+      <w:r>
+        <w:rPr>
+          <w:rFonts w:hint="eastAsia"/>
+        </w:rPr>
+        <w:t>）启用编号为 n</w:t>
+      </w:r>
+      <w:r>
+        <w:t xml:space="preserve"> </w:t>
+      </w:r>
+      <w:r>
+        <w:rPr>
+          <w:rFonts w:hint="eastAsia"/>
+        </w:rPr>
+        <w:t>的断点</w:t>
+      </w:r>
+      <w:r>
+        <w:br/>
+      </w:r>
+      <w:r>
+        <w:tab/>
+      </w:r>
+      <w:r>
+        <w:rPr>
+          <w:rFonts w:hint="eastAsia"/>
+        </w:rPr>
+        <w:t>enable</w:t>
+      </w:r>
+      <w:r>
+        <w:t xml:space="preserve"> </w:t>
+      </w:r>
+      <w:r>
+        <w:rPr>
+          <w:rFonts w:hint="eastAsia"/>
+        </w:rPr>
+        <w:t>n</w:t>
+      </w:r>
+    </w:p>
+    <w:p>
+      <w:pPr>
+        <w:pStyle w:val="BodyTextIndent2"/>
+        <w:ind w:firstLineChars="0" w:firstLine="0"/>
+      </w:pPr>
+      <w:r>
+        <w:t>1</w:t>
+      </w:r>
+      <w:r>
+        <w:t>4</w:t>
+      </w:r>
+      <w:r>
+        <w:rPr>
+          <w:rFonts w:hint="eastAsia"/>
+        </w:rPr>
+        <w:t>）禁用编号为 n</w:t>
+      </w:r>
+      <w:r>
+        <w:t xml:space="preserve"> </w:t>
+      </w:r>
+      <w:r>
+        <w:rPr>
+          <w:rFonts w:hint="eastAsia"/>
+        </w:rPr>
+        <w:t>的断点</w:t>
+      </w:r>
+    </w:p>
+    <w:p>
+      <w:pPr>
+        <w:pStyle w:val="BodyTextIndent2"/>
+        <w:ind w:firstLineChars="0" w:firstLine="0"/>
+        <w:rPr>
+          <w:rFonts w:hint="eastAsia"/>
+        </w:rPr>
+      </w:pPr>
+      <w:r>
+        <w:tab/>
+      </w:r>
+      <w:r>
+        <w:rPr>
+          <w:rFonts w:hint="eastAsia"/>
+        </w:rPr>
+        <w:t>disable</w:t>
+      </w:r>
+      <w:r>
+        <w:t xml:space="preserve"> </w:t>
+      </w:r>
+      <w:r>
+        <w:rPr>
+          <w:rFonts w:hint="eastAsia"/>
+        </w:rPr>
+        <w:t>n</w:t>
+      </w:r>
+    </w:p>
+    <w:p>
+      <w:pPr>
+        <w:pStyle w:val="BodyTextIndent2"/>
+        <w:ind w:firstLineChars="0" w:firstLine="0"/>
+      </w:pPr>
+      <w:r>
+        <w:t>1</w:t>
+      </w:r>
+      <w:r>
+        <w:t>5</w:t>
+      </w:r>
+      <w:r>
+        <w:rPr>
+          <w:rFonts w:hint="eastAsia"/>
+        </w:rPr>
+        <w:t>）保存断点信号到 file</w:t>
+      </w:r>
+      <w:r>
+        <w:t xml:space="preserve"> </w:t>
+      </w:r>
+      <w:r>
+        <w:rPr>
+          <w:rFonts w:hint="eastAsia"/>
+        </w:rPr>
+        <w:t>文件中</w:t>
+      </w:r>
+    </w:p>
+    <w:p>
+      <w:pPr>
+        <w:pStyle w:val="BodyTextIndent2"/>
+        <w:ind w:firstLineChars="0" w:firstLine="0"/>
+        <w:rPr>
+          <w:rFonts w:hint="eastAsia"/>
+        </w:rPr>
+      </w:pPr>
+      <w:r>
+        <w:tab/>
+      </w:r>
+      <w:r>
+        <w:rPr>
+          <w:rFonts w:hint="eastAsia"/>
+        </w:rPr>
+        <w:t>save</w:t>
+      </w:r>
+      <w:r>
+        <w:t xml:space="preserve"> </w:t>
+      </w:r>
+      <w:r>
+        <w:rPr>
+          <w:rFonts w:hint="eastAsia"/>
+        </w:rPr>
+        <w:t>breakpoints</w:t>
+      </w:r>
+      <w:r>
+        <w:t xml:space="preserve"> </w:t>
+      </w:r>
+      <w:r>
+        <w:rPr>
+          <w:rFonts w:hint="eastAsia"/>
+        </w:rPr>
+        <w:t>file</w:t>
+      </w:r>
+    </w:p>
+    <w:p>
+      <w:pPr>
+        <w:pStyle w:val="BodyTextIndent2"/>
+        <w:ind w:firstLineChars="0" w:firstLine="0"/>
+        <w:rPr>
+          <w:rFonts w:hint="eastAsia"/>
+        </w:rPr>
+      </w:pPr>
+      <w:r>
+        <w:t>1</w:t>
+      </w:r>
+      <w:r>
+        <w:t>6</w:t>
+      </w:r>
+      <w:r>
+        <w:rPr>
+          <w:rFonts w:hint="eastAsia"/>
+        </w:rPr>
+        <w:t>）从 file</w:t>
+      </w:r>
+      <w:r>
+        <w:t xml:space="preserve"> </w:t>
+      </w:r>
+      <w:r>
+        <w:rPr>
+          <w:rFonts w:hint="eastAsia"/>
+        </w:rPr>
+        <w:t>文件中导入断点信息</w:t>
+      </w:r>
+    </w:p>
+    <w:p>
+      <w:pPr>
+        <w:pStyle w:val="BodyTextIndent2"/>
+        <w:ind w:firstLineChars="0" w:firstLine="0"/>
+      </w:pPr>
+      <w:r>
+        <w:tab/>
+      </w:r>
+      <w:r>
+        <w:rPr>
+          <w:rFonts w:hint="eastAsia"/>
+        </w:rPr>
+        <w:t>source</w:t>
+      </w:r>
+      <w:r>
+        <w:t xml:space="preserve"> </w:t>
+      </w:r>
+      <w:r>
+        <w:rPr>
+          <w:rFonts w:hint="eastAsia"/>
+        </w:rPr>
+        <w:t>file</w:t>
+      </w:r>
+    </w:p>
+    <w:p>
+      <w:pPr>
+        <w:pStyle w:val="BodyTextIndent2"/>
+        <w:ind w:firstLineChars="0" w:firstLine="0"/>
+      </w:pPr>
+      <w:r>
+        <w:t>4</w:t>
+      </w:r>
+      <w:r>
+        <w:rPr>
+          <w:rFonts w:hint="eastAsia"/>
+        </w:rPr>
+        <w:t>.</w:t>
+      </w:r>
+      <w:r>
+        <w:t>1</w:t>
+      </w:r>
+      <w:r>
+        <w:rPr>
+          <w:rFonts w:hint="eastAsia"/>
+        </w:rPr>
+        <w:t>.</w:t>
+      </w:r>
+      <w:r>
+        <w:t>1</w:t>
+      </w:r>
+      <w:r>
+        <w:rPr>
+          <w:rFonts w:hint="eastAsia"/>
+        </w:rPr>
+        <w:t>.</w:t>
+      </w:r>
+      <w:r>
+        <w:t xml:space="preserve">2 </w:t>
+      </w:r>
+      <w:r>
+        <w:rPr>
+          <w:rFonts w:hint="eastAsia"/>
+        </w:rPr>
+        <w:t>watchpoint</w:t>
+      </w:r>
+    </w:p>
+    <w:p>
+      <w:pPr>
+        <w:pStyle w:val="BodyTextIndent2"/>
+        <w:ind w:firstLineChars="0" w:firstLine="0"/>
+      </w:pPr>
+      <w:r>
+        <w:tab/>
+      </w:r>
+      <w:r>
+        <w:rPr>
+          <w:rFonts w:hint="eastAsia"/>
+        </w:rPr>
+        <w:t>break</w:t>
+      </w:r>
+      <w:r>
+        <w:t xml:space="preserve"> </w:t>
+      </w:r>
+      <w:r>
+        <w:rPr>
+          <w:rFonts w:hint="eastAsia"/>
+        </w:rPr>
+        <w:t xml:space="preserve">类型断点的效果是，当程序执行到断点处会被 </w:t>
+      </w:r>
+      <w:r>
+        <w:t>G</w:t>
+      </w:r>
+      <w:r>
+        <w:rPr>
+          <w:rFonts w:hint="eastAsia"/>
+        </w:rPr>
+        <w:t>DB</w:t>
+      </w:r>
+      <w:r>
+        <w:t xml:space="preserve"> </w:t>
+      </w:r>
+      <w:r>
+        <w:rPr>
+          <w:rFonts w:hint="eastAsia"/>
+        </w:rPr>
+        <w:t>暂停住。而 watchpoint</w:t>
+      </w:r>
+      <w:r>
+        <w:t xml:space="preserve"> </w:t>
+      </w:r>
+      <w:r>
+        <w:rPr>
+          <w:rFonts w:hint="eastAsia"/>
+        </w:rPr>
+        <w:t>的效果是当监控的表达式发生变化时则程序停止运行；</w:t>
+      </w:r>
+    </w:p>
+    <w:p>
+      <w:pPr>
+        <w:pStyle w:val="BodyTextIndent2"/>
+        <w:ind w:firstLineChars="0" w:firstLine="0"/>
+      </w:pPr>
+      <w:r>
+        <w:tab/>
+      </w:r>
+      <w:r>
+        <w:rPr>
+          <w:rFonts w:hint="eastAsia"/>
+        </w:rPr>
+        <w:t>watchpoint</w:t>
+      </w:r>
+      <w:r>
+        <w:t xml:space="preserve"> </w:t>
+      </w:r>
+      <w:r>
+        <w:rPr>
+          <w:rFonts w:hint="eastAsia"/>
+        </w:rPr>
+        <w:t>的实现有硬件、软件两种方式；硬件实现需要硬件部分支持，软件部分的时间则每一步都需要进行变量检查。</w:t>
+      </w:r>
+    </w:p>
+    <w:p>
+      <w:pPr>
+        <w:pStyle w:val="BodyTextIndent2"/>
+        <w:ind w:firstLineChars="0" w:firstLine="0"/>
+      </w:pPr>
+      <w:r>
+        <w:tab/>
+        <w:t xml:space="preserve">watchpoint </w:t>
+      </w:r>
+      <w:r>
+        <w:rPr>
+          <w:rFonts w:hint="eastAsia"/>
+        </w:rPr>
+        <w:t>的命令如下</w:t>
+      </w:r>
+    </w:p>
+    <w:p>
+      <w:pPr>
+        <w:pStyle w:val="BodyTextIndent2"/>
+        <w:ind w:firstLineChars="0" w:firstLine="0"/>
+        <w:rPr>
+          <w:rFonts w:hint="eastAsia"/>
+        </w:rPr>
+      </w:pPr>
     </w:p>
     <w:p>
       <w:pPr>

</xml_diff>